<commit_message>
Created function for saving the doc
</commit_message>
<xml_diff>
--- a/Research_Doc_Template.docx
+++ b/Research_Doc_Template.docx
@@ -1171,13 +1171,17 @@
         <w:spacing w:before="0" w:beforeAutospacing="off" w:after="160" w:afterAutospacing="off" w:line="279" w:lineRule="auto"/>
         <w:ind w:left="0" w:right="0"/>
         <w:jc w:val="both"/>
-      </w:pPr>
-      <w:r>
-        <w:rPr>
-          <w:sz w:val="22"/>
-          <w:szCs w:val="22"/>
-        </w:rPr>
-        <w:t>&lt;placeholder&gt;</w:t>
+        <w:rPr>
+          <w:sz w:val="22"/>
+          <w:szCs w:val="22"/>
+        </w:rPr>
+      </w:pPr>
+      <w:r>
+        <w:rPr>
+          <w:sz w:val="22"/>
+          <w:szCs w:val="22"/>
+        </w:rPr>
+        <w:t>Enter data here</w:t>
       </w:r>
     </w:p>
     <w:p>
@@ -1208,13 +1212,17 @@
         <w:spacing w:before="0" w:beforeAutospacing="off" w:after="160" w:afterAutospacing="off" w:line="279" w:lineRule="auto"/>
         <w:ind w:left="0" w:right="0"/>
         <w:jc w:val="both"/>
-      </w:pPr>
-      <w:r>
-        <w:rPr>
-          <w:sz w:val="22"/>
-          <w:szCs w:val="22"/>
-        </w:rPr>
-        <w:t>&lt;placeholder&gt;</w:t>
+        <w:rPr>
+          <w:sz w:val="22"/>
+          <w:szCs w:val="22"/>
+        </w:rPr>
+      </w:pPr>
+      <w:r>
+        <w:rPr>
+          <w:sz w:val="22"/>
+          <w:szCs w:val="22"/>
+        </w:rPr>
+        <w:t>Enter data here</w:t>
       </w:r>
     </w:p>
     <w:p>
@@ -1251,7 +1259,7 @@
           <w:sz w:val="22"/>
           <w:szCs w:val="22"/>
         </w:rPr>
-        <w:t>&lt;placeholder&gt;</w:t>
+        <w:t>Enter data here</w:t>
       </w:r>
     </w:p>
     <w:p>
@@ -1288,7 +1296,7 @@
           <w:sz w:val="22"/>
           <w:szCs w:val="22"/>
         </w:rPr>
-        <w:t>&lt;placeholder&gt;</w:t>
+        <w:t>Enter data here</w:t>
       </w:r>
     </w:p>
     <w:p>
@@ -1334,7 +1342,7 @@
           <w:sz w:val="22"/>
           <w:szCs w:val="22"/>
         </w:rPr>
-        <w:t>&lt;placeholder&gt;</w:t>
+        <w:t>Enter data here</w:t>
       </w:r>
     </w:p>
     <w:p>
@@ -1371,7 +1379,7 @@
           <w:sz w:val="22"/>
           <w:szCs w:val="22"/>
         </w:rPr>
-        <w:t>&lt;placeholder&gt;</w:t>
+        <w:t>Enter data here</w:t>
       </w:r>
     </w:p>
     <w:p>
@@ -1408,7 +1416,7 @@
           <w:sz w:val="22"/>
           <w:szCs w:val="22"/>
         </w:rPr>
-        <w:t>&lt;placeholder&gt;</w:t>
+        <w:t>Enter data here</w:t>
       </w:r>
     </w:p>
     <w:p>
@@ -1445,7 +1453,7 @@
           <w:sz w:val="22"/>
           <w:szCs w:val="22"/>
         </w:rPr>
-        <w:t>&lt;placeholder&gt;</w:t>
+        <w:t>Enter data here</w:t>
       </w:r>
     </w:p>
     <w:p>
@@ -1482,7 +1490,7 @@
           <w:sz w:val="22"/>
           <w:szCs w:val="22"/>
         </w:rPr>
-        <w:t>&lt;placeholder&gt;</w:t>
+        <w:t>Enter data here</w:t>
       </w:r>
     </w:p>
     <w:p>
@@ -1519,7 +1527,7 @@
           <w:sz w:val="22"/>
           <w:szCs w:val="22"/>
         </w:rPr>
-        <w:t>&lt;placeholder&gt;</w:t>
+        <w:t>Enter data here</w:t>
       </w:r>
     </w:p>
     <w:p>
@@ -1556,7 +1564,7 @@
           <w:sz w:val="22"/>
           <w:szCs w:val="22"/>
         </w:rPr>
-        <w:t>&lt;placeholder&gt;</w:t>
+        <w:t>Enter data here</w:t>
       </w:r>
     </w:p>
     <w:p>
@@ -1602,7 +1610,7 @@
           <w:sz w:val="22"/>
           <w:szCs w:val="22"/>
         </w:rPr>
-        <w:t>&lt;placeholder&gt;</w:t>
+        <w:t>Enter data here</w:t>
       </w:r>
     </w:p>
     <w:p>
@@ -1657,7 +1665,7 @@
           <w:sz w:val="22"/>
           <w:szCs w:val="22"/>
         </w:rPr>
-        <w:t>&lt;placeholder&gt;</w:t>
+        <w:t>Enter data here</w:t>
       </w:r>
     </w:p>
     <w:p>
@@ -1694,7 +1702,7 @@
           <w:sz w:val="22"/>
           <w:szCs w:val="22"/>
         </w:rPr>
-        <w:t>&lt;placeholder&gt;</w:t>
+        <w:t>Enter data here</w:t>
       </w:r>
     </w:p>
     <w:p>
@@ -1731,7 +1739,7 @@
           <w:sz w:val="22"/>
           <w:szCs w:val="22"/>
         </w:rPr>
-        <w:t>&lt;placeholder&gt;</w:t>
+        <w:t>Enter data here</w:t>
       </w:r>
     </w:p>
     <w:p>
@@ -1777,7 +1785,7 @@
           <w:sz w:val="22"/>
           <w:szCs w:val="22"/>
         </w:rPr>
-        <w:t>&lt;placeholder&gt;</w:t>
+        <w:t>Enter data here</w:t>
       </w:r>
     </w:p>
     <w:p>
@@ -1823,7 +1831,7 @@
           <w:sz w:val="22"/>
           <w:szCs w:val="22"/>
         </w:rPr>
-        <w:t>&lt;placeholder&gt;</w:t>
+        <w:t>Enter data here</w:t>
       </w:r>
     </w:p>
     <w:p>
@@ -1860,7 +1868,7 @@
           <w:sz w:val="22"/>
           <w:szCs w:val="22"/>
         </w:rPr>
-        <w:t>&lt;placeholder&gt;</w:t>
+        <w:t>Enter data here</w:t>
       </w:r>
     </w:p>
     <w:p>
@@ -1897,7 +1905,7 @@
           <w:sz w:val="22"/>
           <w:szCs w:val="22"/>
         </w:rPr>
-        <w:t>&lt;placeholder&gt;</w:t>
+        <w:t>Enter data here</w:t>
       </w:r>
     </w:p>
     <w:p>
@@ -1934,7 +1942,7 @@
           <w:sz w:val="22"/>
           <w:szCs w:val="22"/>
         </w:rPr>
-        <w:t>&lt;placeholder&gt;</w:t>
+        <w:t>Enter data here</w:t>
       </w:r>
     </w:p>
     <w:p>

</xml_diff>